<commit_message>
Fixed Progress Report Memo Format
</commit_message>
<xml_diff>
--- a/Project Documentation/Project Status Report.docx
+++ b/Project Documentation/Project Status Report.docx
@@ -4,104 +4,156 @@
   <w:body>
     <w:p>
       <w:r>
-        <w:t>Progress Report 03/09/2017</w:t>
-      </w:r>
-    </w:p>
-    <w:p>
-      <w:r>
-        <w:t>Completed:</w:t>
-      </w:r>
-    </w:p>
-    <w:p>
-      <w:pPr>
-        <w:pStyle w:val="ListParagraph"/>
-        <w:numPr>
-          <w:ilvl w:val="0"/>
-          <w:numId w:val="1"/>
-        </w:numPr>
-      </w:pPr>
-      <w:r>
-        <w:t>SDS Progress</w:t>
-      </w:r>
-    </w:p>
-    <w:p>
-      <w:pPr>
-        <w:pStyle w:val="ListParagraph"/>
-        <w:numPr>
-          <w:ilvl w:val="1"/>
-          <w:numId w:val="1"/>
-        </w:numPr>
-      </w:pPr>
-      <w:r>
-        <w:t>Planned Data structures for long term storage and communication between client and server</w:t>
-      </w:r>
-    </w:p>
-    <w:p>
-      <w:pPr>
-        <w:pStyle w:val="ListParagraph"/>
-        <w:numPr>
-          <w:ilvl w:val="2"/>
-          <w:numId w:val="1"/>
-        </w:numPr>
-      </w:pPr>
-      <w:r>
-        <w:t>JSON file format for communicating</w:t>
-      </w:r>
-    </w:p>
-    <w:p>
-      <w:pPr>
-        <w:pStyle w:val="ListParagraph"/>
-        <w:numPr>
-          <w:ilvl w:val="2"/>
-          <w:numId w:val="1"/>
-        </w:numPr>
-      </w:pPr>
-      <w:r>
-        <w:t>Tables needed for long term storage</w:t>
-      </w:r>
-    </w:p>
-    <w:p>
-      <w:pPr>
-        <w:pStyle w:val="ListParagraph"/>
-        <w:numPr>
-          <w:ilvl w:val="3"/>
-          <w:numId w:val="1"/>
-        </w:numPr>
-      </w:pPr>
-      <w:r>
-        <w:t>Colum names with data types</w:t>
-      </w:r>
-    </w:p>
-    <w:p>
-      <w:pPr>
-        <w:pStyle w:val="ListParagraph"/>
-        <w:numPr>
-          <w:ilvl w:val="3"/>
-          <w:numId w:val="1"/>
-        </w:numPr>
-      </w:pPr>
-      <w:r>
-        <w:t>Generalized table structure so System can be used by multiple departments</w:t>
-      </w:r>
-    </w:p>
-    <w:p>
-      <w:pPr>
-        <w:pStyle w:val="ListParagraph"/>
-        <w:numPr>
-          <w:ilvl w:val="0"/>
-          <w:numId w:val="1"/>
-        </w:numPr>
-      </w:pPr>
-      <w:proofErr w:type="spellStart"/>
-      <w:r>
-        <w:t>Javascript</w:t>
-      </w:r>
-      <w:proofErr w:type="spellEnd"/>
-      <w:r>
-        <w:t xml:space="preserve"> to read in JSON and generate Faculty Information Cards print view</w:t>
+        <w:t>To:</w:t>
+      </w:r>
+      <w:r>
+        <w:tab/>
+        <w:t>Dale Fletter</w:t>
+      </w:r>
+    </w:p>
+    <w:p>
+      <w:r>
+        <w:t>From:</w:t>
+      </w:r>
+      <w:r>
+        <w:tab/>
+        <w:t>Chris West</w:t>
+      </w:r>
+    </w:p>
+    <w:p>
+      <w:r>
+        <w:t>Date:</w:t>
+      </w:r>
+      <w:r>
+        <w:tab/>
+        <w:t>03/14/17</w:t>
+      </w:r>
+    </w:p>
+    <w:p>
+      <w:pPr>
+        <w:pBdr>
+          <w:bottom w:val="single" w:sz="4" w:space="1" w:color="auto"/>
+        </w:pBdr>
+      </w:pPr>
+      <w:r>
+        <w:t>Re:</w:t>
+      </w:r>
+      <w:r>
+        <w:tab/>
+      </w:r>
+      <w:r>
+        <w:t>Te</w:t>
       </w:r>
       <w:bookmarkStart w:id="0" w:name="_GoBack"/>
       <w:bookmarkEnd w:id="0"/>
+      <w:r>
+        <w:t xml:space="preserve">am </w:t>
+      </w:r>
+      <w:r>
+        <w:t>Snow White’s Dwarves</w:t>
+      </w:r>
+      <w:r>
+        <w:t xml:space="preserve"> Status Report for the period ending March 13, 2017</w:t>
+      </w:r>
+    </w:p>
+    <w:p>
+      <w:r>
+        <w:t>Message:</w:t>
+      </w:r>
+    </w:p>
+    <w:p>
+      <w:r>
+        <w:t>Completed:</w:t>
+      </w:r>
+    </w:p>
+    <w:p>
+      <w:pPr>
+        <w:pStyle w:val="ListParagraph"/>
+        <w:numPr>
+          <w:ilvl w:val="0"/>
+          <w:numId w:val="1"/>
+        </w:numPr>
+      </w:pPr>
+      <w:r>
+        <w:t>SDS Progress</w:t>
+      </w:r>
+    </w:p>
+    <w:p>
+      <w:pPr>
+        <w:pStyle w:val="ListParagraph"/>
+        <w:numPr>
+          <w:ilvl w:val="1"/>
+          <w:numId w:val="1"/>
+        </w:numPr>
+      </w:pPr>
+      <w:r>
+        <w:t>Planned Data structures for long term storage and communication between client and server</w:t>
+      </w:r>
+    </w:p>
+    <w:p>
+      <w:pPr>
+        <w:pStyle w:val="ListParagraph"/>
+        <w:numPr>
+          <w:ilvl w:val="2"/>
+          <w:numId w:val="1"/>
+        </w:numPr>
+      </w:pPr>
+      <w:r>
+        <w:t>JSON file format for communicating</w:t>
+      </w:r>
+    </w:p>
+    <w:p>
+      <w:pPr>
+        <w:pStyle w:val="ListParagraph"/>
+        <w:numPr>
+          <w:ilvl w:val="2"/>
+          <w:numId w:val="1"/>
+        </w:numPr>
+      </w:pPr>
+      <w:r>
+        <w:t>Tables needed for long term storage</w:t>
+      </w:r>
+    </w:p>
+    <w:p>
+      <w:pPr>
+        <w:pStyle w:val="ListParagraph"/>
+        <w:numPr>
+          <w:ilvl w:val="3"/>
+          <w:numId w:val="1"/>
+        </w:numPr>
+      </w:pPr>
+      <w:r>
+        <w:t>Colum names with data types</w:t>
+      </w:r>
+    </w:p>
+    <w:p>
+      <w:pPr>
+        <w:pStyle w:val="ListParagraph"/>
+        <w:numPr>
+          <w:ilvl w:val="3"/>
+          <w:numId w:val="1"/>
+        </w:numPr>
+      </w:pPr>
+      <w:r>
+        <w:t>Generalized table structure so System can be used by multiple departments</w:t>
+      </w:r>
+    </w:p>
+    <w:p>
+      <w:pPr>
+        <w:pStyle w:val="ListParagraph"/>
+        <w:numPr>
+          <w:ilvl w:val="0"/>
+          <w:numId w:val="1"/>
+        </w:numPr>
+      </w:pPr>
+      <w:proofErr w:type="spellStart"/>
+      <w:r>
+        <w:t>Javascript</w:t>
+      </w:r>
+      <w:proofErr w:type="spellEnd"/>
+      <w:r>
+        <w:t xml:space="preserve"> to read in JSON and generate Faculty Information Cards print view</w:t>
+      </w:r>
     </w:p>
     <w:p>
       <w:r>
@@ -1030,4 +1082,16 @@
     </a:ext>
   </a:extLst>
 </a:theme>
+</file>
+
+<file path=customXml/item1.xml><?xml version="1.0" encoding="utf-8"?>
+<b:Sources xmlns:b="http://schemas.openxmlformats.org/officeDocument/2006/bibliography" xmlns="http://schemas.openxmlformats.org/officeDocument/2006/bibliography" SelectedStyle="\APASixthEditionOfficeOnline.xsl" StyleName="APA" Version="6"/>
+</file>
+
+<file path=customXml/itemProps1.xml><?xml version="1.0" encoding="utf-8"?>
+<ds:datastoreItem xmlns:ds="http://schemas.openxmlformats.org/officeDocument/2006/customXml" ds:itemID="{0A9D6619-A405-4BE6-9AB0-C10692B179E7}">
+  <ds:schemaRefs>
+    <ds:schemaRef ds:uri="http://schemas.openxmlformats.org/officeDocument/2006/bibliography"/>
+  </ds:schemaRefs>
+</ds:datastoreItem>
 </file>
</xml_diff>

<commit_message>
Project Status Report for period ending 03/26/17
</commit_message>
<xml_diff>
--- a/Project Documentation/Project Status Report.docx
+++ b/Project Documentation/Project Status Report.docx
@@ -26,7 +26,10 @@
       </w:r>
       <w:r>
         <w:tab/>
-        <w:t>03/14/17</w:t>
+        <w:t>04/04</w:t>
+      </w:r>
+      <w:r>
+        <w:t>/17</w:t>
       </w:r>
     </w:p>
     <w:p>
@@ -42,12 +45,239 @@
         <w:tab/>
       </w:r>
       <w:r>
-        <w:t>Te</w:t>
-      </w:r>
-      <w:bookmarkStart w:id="0" w:name="_GoBack"/>
+        <w:t xml:space="preserve">Team </w:t>
+      </w:r>
+      <w:r>
+        <w:t>Snow White’s Dwarves</w:t>
+      </w:r>
+      <w:r>
+        <w:t xml:space="preserve"> Status Repo</w:t>
+      </w:r>
+      <w:r>
+        <w:t>rt for the period ending March 26</w:t>
+      </w:r>
+      <w:r>
+        <w:t>, 2017</w:t>
+      </w:r>
+    </w:p>
+    <w:p>
+      <w:r>
+        <w:t>Message:</w:t>
+      </w:r>
+    </w:p>
+    <w:p>
+      <w:r>
+        <w:t>Completed:</w:t>
+      </w:r>
+    </w:p>
+    <w:p>
+      <w:pPr>
+        <w:pStyle w:val="ListParagraph"/>
+        <w:numPr>
+          <w:ilvl w:val="0"/>
+          <w:numId w:val="1"/>
+        </w:numPr>
+      </w:pPr>
+      <w:r>
+        <w:t>Login page linked to admin and clerk dashboards</w:t>
+      </w:r>
+    </w:p>
+    <w:p>
+      <w:pPr>
+        <w:pStyle w:val="ListParagraph"/>
+        <w:numPr>
+          <w:ilvl w:val="0"/>
+          <w:numId w:val="1"/>
+        </w:numPr>
+      </w:pPr>
+      <w:r>
+        <w:t>Dashboard html framing</w:t>
+      </w:r>
+    </w:p>
+    <w:p>
+      <w:pPr>
+        <w:pStyle w:val="ListParagraph"/>
+        <w:numPr>
+          <w:ilvl w:val="1"/>
+          <w:numId w:val="1"/>
+        </w:numPr>
+      </w:pPr>
+      <w:r>
+        <w:t>Dashboard was framed</w:t>
+      </w:r>
+    </w:p>
+    <w:p>
+      <w:pPr>
+        <w:pStyle w:val="ListParagraph"/>
+        <w:numPr>
+          <w:ilvl w:val="1"/>
+          <w:numId w:val="1"/>
+        </w:numPr>
+      </w:pPr>
+      <w:r>
+        <w:t>Functionality was added (separate webpage for testing functionalities)</w:t>
+      </w:r>
+    </w:p>
+    <w:p>
+      <w:pPr>
+        <w:pStyle w:val="ListParagraph"/>
+        <w:numPr>
+          <w:ilvl w:val="2"/>
+          <w:numId w:val="1"/>
+        </w:numPr>
+      </w:pPr>
+      <w:r>
+        <w:t xml:space="preserve">Add form </w:t>
+      </w:r>
+      <w:bookmarkStart w:id="0" w:name="OLE_LINK3"/>
+      <w:bookmarkStart w:id="1" w:name="OLE_LINK4"/>
+      <w:r>
+        <w:t>links to database and can be used to populate database</w:t>
+      </w:r>
       <w:bookmarkEnd w:id="0"/>
-      <w:r>
-        <w:t xml:space="preserve">am </w:t>
+      <w:bookmarkEnd w:id="1"/>
+    </w:p>
+    <w:p>
+      <w:pPr>
+        <w:pStyle w:val="ListParagraph"/>
+        <w:numPr>
+          <w:ilvl w:val="2"/>
+          <w:numId w:val="1"/>
+        </w:numPr>
+      </w:pPr>
+      <w:r>
+        <w:t xml:space="preserve">Edit form </w:t>
+      </w:r>
+      <w:r>
+        <w:t xml:space="preserve">links to database and can be used to </w:t>
+      </w:r>
+      <w:r>
+        <w:t xml:space="preserve">update </w:t>
+      </w:r>
+      <w:r>
+        <w:t>database</w:t>
+      </w:r>
+    </w:p>
+    <w:p>
+      <w:pPr>
+        <w:pStyle w:val="ListParagraph"/>
+        <w:numPr>
+          <w:ilvl w:val="2"/>
+          <w:numId w:val="1"/>
+        </w:numPr>
+      </w:pPr>
+      <w:r>
+        <w:t>Print page links to database and can be used to print faculty information cards</w:t>
+      </w:r>
+    </w:p>
+    <w:p>
+      <w:r>
+        <w:t>Goals for next deadline:</w:t>
+      </w:r>
+    </w:p>
+    <w:p>
+      <w:pPr>
+        <w:pStyle w:val="ListParagraph"/>
+        <w:numPr>
+          <w:ilvl w:val="0"/>
+          <w:numId w:val="1"/>
+        </w:numPr>
+      </w:pPr>
+      <w:r>
+        <w:t>Working draft of SDS</w:t>
+      </w:r>
+    </w:p>
+    <w:p>
+      <w:pPr>
+        <w:pStyle w:val="ListParagraph"/>
+        <w:numPr>
+          <w:ilvl w:val="0"/>
+          <w:numId w:val="1"/>
+        </w:numPr>
+      </w:pPr>
+      <w:r>
+        <w:t>Merge functionality pages with the Dashboard framework</w:t>
+      </w:r>
+      <w:bookmarkStart w:id="2" w:name="_GoBack"/>
+      <w:bookmarkEnd w:id="2"/>
+    </w:p>
+    <w:p>
+      <w:r>
+        <w:t>What we had trouble with:</w:t>
+      </w:r>
+    </w:p>
+    <w:p>
+      <w:pPr>
+        <w:pStyle w:val="ListParagraph"/>
+        <w:numPr>
+          <w:ilvl w:val="0"/>
+          <w:numId w:val="1"/>
+        </w:numPr>
+      </w:pPr>
+      <w:r>
+        <w:t>Update print page to insert page break if card overlaps to next page</w:t>
+      </w:r>
+    </w:p>
+    <w:p>
+      <w:pPr>
+        <w:pStyle w:val="ListParagraph"/>
+        <w:numPr>
+          <w:ilvl w:val="1"/>
+          <w:numId w:val="1"/>
+        </w:numPr>
+      </w:pPr>
+      <w:r>
+        <w:t>Need to restructure page DIVS to enable page break</w:t>
+      </w:r>
+    </w:p>
+    <w:p>
+      <w:r>
+        <w:br w:type="page"/>
+      </w:r>
+    </w:p>
+    <w:p>
+      <w:bookmarkStart w:id="3" w:name="OLE_LINK1"/>
+      <w:r>
+        <w:lastRenderedPageBreak/>
+        <w:t>To:</w:t>
+      </w:r>
+      <w:r>
+        <w:tab/>
+        <w:t>Dale Fletter</w:t>
+      </w:r>
+    </w:p>
+    <w:p>
+      <w:r>
+        <w:t>From:</w:t>
+      </w:r>
+      <w:r>
+        <w:tab/>
+        <w:t>Chris West</w:t>
+      </w:r>
+    </w:p>
+    <w:p>
+      <w:r>
+        <w:t>Date:</w:t>
+      </w:r>
+      <w:r>
+        <w:tab/>
+        <w:t>03/14/17</w:t>
+      </w:r>
+    </w:p>
+    <w:p>
+      <w:pPr>
+        <w:pBdr>
+          <w:bottom w:val="single" w:sz="4" w:space="1" w:color="auto"/>
+        </w:pBdr>
+      </w:pPr>
+      <w:r>
+        <w:t>Re:</w:t>
+      </w:r>
+      <w:r>
+        <w:tab/>
+      </w:r>
+      <w:r>
+        <w:t xml:space="preserve">Team </w:t>
       </w:r>
       <w:r>
         <w:t>Snow White’s Dwarves</w:t>
@@ -66,6 +296,7 @@
         <w:t>Completed:</w:t>
       </w:r>
     </w:p>
+    <w:bookmarkEnd w:id="3"/>
     <w:p>
       <w:pPr>
         <w:pStyle w:val="ListParagraph"/>
@@ -168,6 +399,7 @@
           <w:numId w:val="1"/>
         </w:numPr>
       </w:pPr>
+      <w:bookmarkStart w:id="4" w:name="OLE_LINK2"/>
       <w:r>
         <w:t>Login page linked to admin and clerk dashboards</w:t>
       </w:r>
@@ -184,6 +416,7 @@
         <w:t>Dashboard html framing</w:t>
       </w:r>
     </w:p>
+    <w:bookmarkEnd w:id="4"/>
     <w:p>
       <w:pPr>
         <w:pStyle w:val="ListParagraph"/>
@@ -216,9 +449,13 @@
           <w:numId w:val="1"/>
         </w:numPr>
       </w:pPr>
+      <w:bookmarkStart w:id="5" w:name="OLE_LINK5"/>
+      <w:bookmarkStart w:id="6" w:name="OLE_LINK6"/>
       <w:r>
         <w:t>Update print page to insert page break if card overlaps to next page</w:t>
       </w:r>
+      <w:bookmarkEnd w:id="5"/>
+      <w:bookmarkEnd w:id="6"/>
     </w:p>
     <w:sectPr>
       <w:pgSz w:w="12240" w:h="15840"/>
@@ -747,6 +984,7 @@
   <w:style w:type="paragraph" w:default="1" w:styleId="Normal">
     <w:name w:val="Normal"/>
     <w:qFormat/>
+    <w:rsid w:val="003F6830"/>
   </w:style>
   <w:style w:type="character" w:default="1" w:styleId="DefaultParagraphFont">
     <w:name w:val="Default Paragraph Font"/>
@@ -1089,7 +1327,7 @@
 </file>
 
 <file path=customXml/itemProps1.xml><?xml version="1.0" encoding="utf-8"?>
-<ds:datastoreItem xmlns:ds="http://schemas.openxmlformats.org/officeDocument/2006/customXml" ds:itemID="{0A9D6619-A405-4BE6-9AB0-C10692B179E7}">
+<ds:datastoreItem xmlns:ds="http://schemas.openxmlformats.org/officeDocument/2006/customXml" ds:itemID="{9E2E0FDC-4C65-42C4-8DB3-49F46B556921}">
   <ds:schemaRefs>
     <ds:schemaRef ds:uri="http://schemas.openxmlformats.org/officeDocument/2006/bibliography"/>
   </ds:schemaRefs>

</xml_diff>

<commit_message>
Added: *example webpages for sds *SDS Google Doc *Project Report 04/09/17
</commit_message>
<xml_diff>
--- a/Project Documentation/Project Status Report.docx
+++ b/Project Documentation/Project Status Report.docx
@@ -1,6 +1,6 @@
 
 <file path=word/document.xml><?xml version="1.0" encoding="utf-8"?>
-<w:document xmlns:wpc="http://schemas.microsoft.com/office/word/2010/wordprocessingCanvas" xmlns:cx="http://schemas.microsoft.com/office/drawing/2014/chartex" xmlns:cx1="http://schemas.microsoft.com/office/drawing/2015/9/8/chartex" xmlns:cx2="http://schemas.microsoft.com/office/drawing/2015/10/21/chartex" xmlns:cx3="http://schemas.microsoft.com/office/drawing/2016/5/9/chartex" xmlns:cx4="http://schemas.microsoft.com/office/drawing/2016/5/10/chartex" xmlns:cx5="http://schemas.microsoft.com/office/drawing/2016/5/11/chartex" xmlns:mc="http://schemas.openxmlformats.org/markup-compatibility/2006" xmlns:o="urn:schemas-microsoft-com:office:office" xmlns:r="http://schemas.openxmlformats.org/officeDocument/2006/relationships" xmlns:m="http://schemas.openxmlformats.org/officeDocument/2006/math" xmlns:v="urn:schemas-microsoft-com:vml" xmlns:wp14="http://schemas.microsoft.com/office/word/2010/wordprocessingDrawing" xmlns:wp="http://schemas.openxmlformats.org/drawingml/2006/wordprocessingDrawing" xmlns:w10="urn:schemas-microsoft-com:office:word" xmlns:w="http://schemas.openxmlformats.org/wordprocessingml/2006/main" xmlns:w14="http://schemas.microsoft.com/office/word/2010/wordml" xmlns:w15="http://schemas.microsoft.com/office/word/2012/wordml" xmlns:w16se="http://schemas.microsoft.com/office/word/2015/wordml/symex" xmlns:wpg="http://schemas.microsoft.com/office/word/2010/wordprocessingGroup" xmlns:wpi="http://schemas.microsoft.com/office/word/2010/wordprocessingInk" xmlns:wne="http://schemas.microsoft.com/office/word/2006/wordml" xmlns:wps="http://schemas.microsoft.com/office/word/2010/wordprocessingShape" mc:Ignorable="w14 w15 w16se wp14">
+<w:document xmlns:wpc="http://schemas.microsoft.com/office/word/2010/wordprocessingCanvas" xmlns:cx="http://schemas.microsoft.com/office/drawing/2014/chartex" xmlns:cx1="http://schemas.microsoft.com/office/drawing/2015/9/8/chartex" xmlns:cx2="http://schemas.microsoft.com/office/drawing/2015/10/21/chartex" xmlns:cx3="http://schemas.microsoft.com/office/drawing/2016/5/9/chartex" xmlns:cx4="http://schemas.microsoft.com/office/drawing/2016/5/10/chartex" xmlns:cx5="http://schemas.microsoft.com/office/drawing/2016/5/11/chartex" xmlns:cx6="http://schemas.microsoft.com/office/drawing/2016/5/12/chartex" xmlns:cx7="http://schemas.microsoft.com/office/drawing/2016/5/13/chartex" xmlns:cx8="http://schemas.microsoft.com/office/drawing/2016/5/14/chartex" xmlns:mc="http://schemas.openxmlformats.org/markup-compatibility/2006" xmlns:o="urn:schemas-microsoft-com:office:office" xmlns:r="http://schemas.openxmlformats.org/officeDocument/2006/relationships" xmlns:m="http://schemas.openxmlformats.org/officeDocument/2006/math" xmlns:v="urn:schemas-microsoft-com:vml" xmlns:wp14="http://schemas.microsoft.com/office/word/2010/wordprocessingDrawing" xmlns:wp="http://schemas.openxmlformats.org/drawingml/2006/wordprocessingDrawing" xmlns:w10="urn:schemas-microsoft-com:office:word" xmlns:w="http://schemas.openxmlformats.org/wordprocessingml/2006/main" xmlns:w14="http://schemas.microsoft.com/office/word/2010/wordml" xmlns:w15="http://schemas.microsoft.com/office/word/2012/wordml" xmlns:w16se="http://schemas.microsoft.com/office/word/2015/wordml/symex" xmlns:wpg="http://schemas.microsoft.com/office/word/2010/wordprocessingGroup" xmlns:wpi="http://schemas.microsoft.com/office/word/2010/wordprocessingInk" xmlns:wne="http://schemas.microsoft.com/office/word/2006/wordml" xmlns:wps="http://schemas.microsoft.com/office/word/2010/wordprocessingShape" mc:Ignorable="w14 w15 w16se wp14">
   <w:body>
     <w:p>
       <w:r>
@@ -26,7 +26,7 @@
       </w:r>
       <w:r>
         <w:tab/>
-        <w:t>04/04</w:t>
+        <w:t>04/19</w:t>
       </w:r>
       <w:r>
         <w:t>/17</w:t>
@@ -54,6 +54,132 @@
         <w:t xml:space="preserve"> Status Repo</w:t>
       </w:r>
       <w:r>
+        <w:t>rt for the period ending April 9</w:t>
+      </w:r>
+      <w:r>
+        <w:t>, 2017</w:t>
+      </w:r>
+    </w:p>
+    <w:p>
+      <w:r>
+        <w:t>Message:</w:t>
+      </w:r>
+    </w:p>
+    <w:p>
+      <w:r>
+        <w:t>Completed:</w:t>
+      </w:r>
+    </w:p>
+    <w:p>
+      <w:pPr>
+        <w:pStyle w:val="ListParagraph"/>
+        <w:numPr>
+          <w:ilvl w:val="0"/>
+          <w:numId w:val="2"/>
+        </w:numPr>
+      </w:pPr>
+      <w:r>
+        <w:t>Created outline for SDS and added images for reference</w:t>
+      </w:r>
+    </w:p>
+    <w:p>
+      <w:pPr>
+        <w:pStyle w:val="ListParagraph"/>
+        <w:numPr>
+          <w:ilvl w:val="0"/>
+          <w:numId w:val="2"/>
+        </w:numPr>
+      </w:pPr>
+      <w:r>
+        <w:t>Functionality merged with dashboard pages</w:t>
+      </w:r>
+    </w:p>
+    <w:p>
+      <w:pPr>
+        <w:pStyle w:val="ListParagraph"/>
+        <w:numPr>
+          <w:ilvl w:val="0"/>
+          <w:numId w:val="2"/>
+        </w:numPr>
+      </w:pPr>
+      <w:r>
+        <w:t>Fixed page break in print view</w:t>
+      </w:r>
+    </w:p>
+    <w:p>
+      <w:r>
+        <w:t>Goals for next Deadline:</w:t>
+      </w:r>
+    </w:p>
+    <w:p>
+      <w:pPr>
+        <w:pStyle w:val="ListParagraph"/>
+        <w:numPr>
+          <w:ilvl w:val="0"/>
+          <w:numId w:val="2"/>
+        </w:numPr>
+      </w:pPr>
+      <w:r>
+        <w:t>Complete SDS and send out for peer reviews</w:t>
+      </w:r>
+      <w:bookmarkStart w:id="0" w:name="_GoBack"/>
+      <w:bookmarkEnd w:id="0"/>
+    </w:p>
+    <w:p>
+      <w:r>
+        <w:br w:type="page"/>
+      </w:r>
+    </w:p>
+    <w:p>
+      <w:r>
+        <w:lastRenderedPageBreak/>
+        <w:t>To:</w:t>
+      </w:r>
+      <w:r>
+        <w:tab/>
+        <w:t>Dale Fletter</w:t>
+      </w:r>
+    </w:p>
+    <w:p>
+      <w:r>
+        <w:t>From:</w:t>
+      </w:r>
+      <w:r>
+        <w:tab/>
+        <w:t>Chris West</w:t>
+      </w:r>
+    </w:p>
+    <w:p>
+      <w:r>
+        <w:t>Date:</w:t>
+      </w:r>
+      <w:r>
+        <w:tab/>
+        <w:t>04/04/17</w:t>
+      </w:r>
+    </w:p>
+    <w:p>
+      <w:pPr>
+        <w:pBdr>
+          <w:bottom w:val="single" w:sz="4" w:space="1" w:color="auto"/>
+        </w:pBdr>
+      </w:pPr>
+      <w:r>
+        <w:t>Re:</w:t>
+      </w:r>
+      <w:r>
+        <w:tab/>
+      </w:r>
+      <w:r>
+        <w:t xml:space="preserve">Team </w:t>
+      </w:r>
+      <w:r>
+        <w:t>Snow White’s Dwarves</w:t>
+      </w:r>
+      <w:r>
+        <w:t xml:space="preserve"> Status Repo</w:t>
+      </w:r>
+      <w:r>
         <w:t>rt for the period ending March 26</w:t>
       </w:r>
       <w:r>
@@ -129,13 +255,13 @@
       <w:r>
         <w:t xml:space="preserve">Add form </w:t>
       </w:r>
-      <w:bookmarkStart w:id="0" w:name="OLE_LINK3"/>
-      <w:bookmarkStart w:id="1" w:name="OLE_LINK4"/>
+      <w:bookmarkStart w:id="1" w:name="OLE_LINK3"/>
+      <w:bookmarkStart w:id="2" w:name="OLE_LINK4"/>
       <w:r>
         <w:t>links to database and can be used to populate database</w:t>
       </w:r>
-      <w:bookmarkEnd w:id="0"/>
       <w:bookmarkEnd w:id="1"/>
+      <w:bookmarkEnd w:id="2"/>
     </w:p>
     <w:p>
       <w:pPr>
@@ -146,16 +272,7 @@
         </w:numPr>
       </w:pPr>
       <w:r>
-        <w:t xml:space="preserve">Edit form </w:t>
-      </w:r>
-      <w:r>
-        <w:t xml:space="preserve">links to database and can be used to </w:t>
-      </w:r>
-      <w:r>
-        <w:t xml:space="preserve">update </w:t>
-      </w:r>
-      <w:r>
-        <w:t>database</w:t>
+        <w:t>Edit form links to database and can be used to update database</w:t>
       </w:r>
     </w:p>
     <w:p>
@@ -198,8 +315,6 @@
       <w:r>
         <w:t>Merge functionality pages with the Dashboard framework</w:t>
       </w:r>
-      <w:bookmarkStart w:id="2" w:name="_GoBack"/>
-      <w:bookmarkEnd w:id="2"/>
     </w:p>
     <w:p>
       <w:r>
@@ -468,7 +583,7 @@
 </file>
 
 <file path=word/numbering.xml><?xml version="1.0" encoding="utf-8"?>
-<w:numbering xmlns:wpc="http://schemas.microsoft.com/office/word/2010/wordprocessingCanvas" xmlns:cx="http://schemas.microsoft.com/office/drawing/2014/chartex" xmlns:cx1="http://schemas.microsoft.com/office/drawing/2015/9/8/chartex" xmlns:cx2="http://schemas.microsoft.com/office/drawing/2015/10/21/chartex" xmlns:cx3="http://schemas.microsoft.com/office/drawing/2016/5/9/chartex" xmlns:cx4="http://schemas.microsoft.com/office/drawing/2016/5/10/chartex" xmlns:cx5="http://schemas.microsoft.com/office/drawing/2016/5/11/chartex" xmlns:mc="http://schemas.openxmlformats.org/markup-compatibility/2006" xmlns:o="urn:schemas-microsoft-com:office:office" xmlns:r="http://schemas.openxmlformats.org/officeDocument/2006/relationships" xmlns:m="http://schemas.openxmlformats.org/officeDocument/2006/math" xmlns:v="urn:schemas-microsoft-com:vml" xmlns:wp14="http://schemas.microsoft.com/office/word/2010/wordprocessingDrawing" xmlns:wp="http://schemas.openxmlformats.org/drawingml/2006/wordprocessingDrawing" xmlns:w10="urn:schemas-microsoft-com:office:word" xmlns:w="http://schemas.openxmlformats.org/wordprocessingml/2006/main" xmlns:w14="http://schemas.microsoft.com/office/word/2010/wordml" xmlns:w15="http://schemas.microsoft.com/office/word/2012/wordml" xmlns:w16se="http://schemas.microsoft.com/office/word/2015/wordml/symex" xmlns:wpg="http://schemas.microsoft.com/office/word/2010/wordprocessingGroup" xmlns:wpi="http://schemas.microsoft.com/office/word/2010/wordprocessingInk" xmlns:wne="http://schemas.microsoft.com/office/word/2006/wordml" xmlns:wps="http://schemas.microsoft.com/office/word/2010/wordprocessingShape" mc:Ignorable="w14 w15 w16se wp14">
+<w:numbering xmlns:wpc="http://schemas.microsoft.com/office/word/2010/wordprocessingCanvas" xmlns:cx="http://schemas.microsoft.com/office/drawing/2014/chartex" xmlns:cx1="http://schemas.microsoft.com/office/drawing/2015/9/8/chartex" xmlns:cx2="http://schemas.microsoft.com/office/drawing/2015/10/21/chartex" xmlns:cx3="http://schemas.microsoft.com/office/drawing/2016/5/9/chartex" xmlns:cx4="http://schemas.microsoft.com/office/drawing/2016/5/10/chartex" xmlns:cx5="http://schemas.microsoft.com/office/drawing/2016/5/11/chartex" xmlns:cx6="http://schemas.microsoft.com/office/drawing/2016/5/12/chartex" xmlns:cx7="http://schemas.microsoft.com/office/drawing/2016/5/13/chartex" xmlns:cx8="http://schemas.microsoft.com/office/drawing/2016/5/14/chartex" xmlns:mc="http://schemas.openxmlformats.org/markup-compatibility/2006" xmlns:o="urn:schemas-microsoft-com:office:office" xmlns:r="http://schemas.openxmlformats.org/officeDocument/2006/relationships" xmlns:m="http://schemas.openxmlformats.org/officeDocument/2006/math" xmlns:v="urn:schemas-microsoft-com:vml" xmlns:wp14="http://schemas.microsoft.com/office/word/2010/wordprocessingDrawing" xmlns:wp="http://schemas.openxmlformats.org/drawingml/2006/wordprocessingDrawing" xmlns:w10="urn:schemas-microsoft-com:office:word" xmlns:w="http://schemas.openxmlformats.org/wordprocessingml/2006/main" xmlns:w14="http://schemas.microsoft.com/office/word/2010/wordml" xmlns:w15="http://schemas.microsoft.com/office/word/2012/wordml" xmlns:w16se="http://schemas.microsoft.com/office/word/2015/wordml/symex" xmlns:wpg="http://schemas.microsoft.com/office/word/2010/wordprocessingGroup" xmlns:wpi="http://schemas.microsoft.com/office/word/2010/wordprocessingInk" xmlns:wne="http://schemas.microsoft.com/office/word/2006/wordml" xmlns:wps="http://schemas.microsoft.com/office/word/2010/wordprocessingShape" mc:Ignorable="w14 w15 w16se wp14">
   <w:abstractNum w:abstractNumId="0" w15:restartNumberingAfterBreak="0">
     <w:nsid w:val="425205E6"/>
     <w:multiLevelType w:val="hybridMultilevel"/>
@@ -582,8 +697,123 @@
       </w:rPr>
     </w:lvl>
   </w:abstractNum>
+  <w:abstractNum w:abstractNumId="1" w15:restartNumberingAfterBreak="0">
+    <w:nsid w:val="6AAF07F2"/>
+    <w:multiLevelType w:val="hybridMultilevel"/>
+    <w:tmpl w:val="ABE4E030"/>
+    <w:lvl w:ilvl="0" w:tplc="DD38626E">
+      <w:numFmt w:val="bullet"/>
+      <w:lvlText w:val=""/>
+      <w:lvlJc w:val="left"/>
+      <w:pPr>
+        <w:ind w:left="720" w:hanging="360"/>
+      </w:pPr>
+      <w:rPr>
+        <w:rFonts w:ascii="Symbol" w:eastAsiaTheme="minorHAnsi" w:hAnsi="Symbol" w:cstheme="minorBidi" w:hint="default"/>
+      </w:rPr>
+    </w:lvl>
+    <w:lvl w:ilvl="1" w:tplc="04090003" w:tentative="1">
+      <w:start w:val="1"/>
+      <w:numFmt w:val="bullet"/>
+      <w:lvlText w:val="o"/>
+      <w:lvlJc w:val="left"/>
+      <w:pPr>
+        <w:ind w:left="1440" w:hanging="360"/>
+      </w:pPr>
+      <w:rPr>
+        <w:rFonts w:ascii="Courier New" w:hAnsi="Courier New" w:cs="Courier New" w:hint="default"/>
+      </w:rPr>
+    </w:lvl>
+    <w:lvl w:ilvl="2" w:tplc="04090005" w:tentative="1">
+      <w:start w:val="1"/>
+      <w:numFmt w:val="bullet"/>
+      <w:lvlText w:val=""/>
+      <w:lvlJc w:val="left"/>
+      <w:pPr>
+        <w:ind w:left="2160" w:hanging="360"/>
+      </w:pPr>
+      <w:rPr>
+        <w:rFonts w:ascii="Wingdings" w:hAnsi="Wingdings" w:hint="default"/>
+      </w:rPr>
+    </w:lvl>
+    <w:lvl w:ilvl="3" w:tplc="04090001" w:tentative="1">
+      <w:start w:val="1"/>
+      <w:numFmt w:val="bullet"/>
+      <w:lvlText w:val=""/>
+      <w:lvlJc w:val="left"/>
+      <w:pPr>
+        <w:ind w:left="2880" w:hanging="360"/>
+      </w:pPr>
+      <w:rPr>
+        <w:rFonts w:ascii="Symbol" w:hAnsi="Symbol" w:hint="default"/>
+      </w:rPr>
+    </w:lvl>
+    <w:lvl w:ilvl="4" w:tplc="04090003" w:tentative="1">
+      <w:start w:val="1"/>
+      <w:numFmt w:val="bullet"/>
+      <w:lvlText w:val="o"/>
+      <w:lvlJc w:val="left"/>
+      <w:pPr>
+        <w:ind w:left="3600" w:hanging="360"/>
+      </w:pPr>
+      <w:rPr>
+        <w:rFonts w:ascii="Courier New" w:hAnsi="Courier New" w:cs="Courier New" w:hint="default"/>
+      </w:rPr>
+    </w:lvl>
+    <w:lvl w:ilvl="5" w:tplc="04090005" w:tentative="1">
+      <w:start w:val="1"/>
+      <w:numFmt w:val="bullet"/>
+      <w:lvlText w:val=""/>
+      <w:lvlJc w:val="left"/>
+      <w:pPr>
+        <w:ind w:left="4320" w:hanging="360"/>
+      </w:pPr>
+      <w:rPr>
+        <w:rFonts w:ascii="Wingdings" w:hAnsi="Wingdings" w:hint="default"/>
+      </w:rPr>
+    </w:lvl>
+    <w:lvl w:ilvl="6" w:tplc="04090001" w:tentative="1">
+      <w:start w:val="1"/>
+      <w:numFmt w:val="bullet"/>
+      <w:lvlText w:val=""/>
+      <w:lvlJc w:val="left"/>
+      <w:pPr>
+        <w:ind w:left="5040" w:hanging="360"/>
+      </w:pPr>
+      <w:rPr>
+        <w:rFonts w:ascii="Symbol" w:hAnsi="Symbol" w:hint="default"/>
+      </w:rPr>
+    </w:lvl>
+    <w:lvl w:ilvl="7" w:tplc="04090003" w:tentative="1">
+      <w:start w:val="1"/>
+      <w:numFmt w:val="bullet"/>
+      <w:lvlText w:val="o"/>
+      <w:lvlJc w:val="left"/>
+      <w:pPr>
+        <w:ind w:left="5760" w:hanging="360"/>
+      </w:pPr>
+      <w:rPr>
+        <w:rFonts w:ascii="Courier New" w:hAnsi="Courier New" w:cs="Courier New" w:hint="default"/>
+      </w:rPr>
+    </w:lvl>
+    <w:lvl w:ilvl="8" w:tplc="04090005" w:tentative="1">
+      <w:start w:val="1"/>
+      <w:numFmt w:val="bullet"/>
+      <w:lvlText w:val=""/>
+      <w:lvlJc w:val="left"/>
+      <w:pPr>
+        <w:ind w:left="6480" w:hanging="360"/>
+      </w:pPr>
+      <w:rPr>
+        <w:rFonts w:ascii="Wingdings" w:hAnsi="Wingdings" w:hint="default"/>
+      </w:rPr>
+    </w:lvl>
+  </w:abstractNum>
   <w:num w:numId="1">
     <w:abstractNumId w:val="0"/>
+  </w:num>
+  <w:num w:numId="2">
+    <w:abstractNumId w:val="1"/>
   </w:num>
 </w:numbering>
 </file>
@@ -1327,7 +1557,7 @@
 </file>
 
 <file path=customXml/itemProps1.xml><?xml version="1.0" encoding="utf-8"?>
-<ds:datastoreItem xmlns:ds="http://schemas.openxmlformats.org/officeDocument/2006/customXml" ds:itemID="{9E2E0FDC-4C65-42C4-8DB3-49F46B556921}">
+<ds:datastoreItem xmlns:ds="http://schemas.openxmlformats.org/officeDocument/2006/customXml" ds:itemID="{56CA858D-C55F-4C68-B10F-A2519FE89146}">
   <ds:schemaRefs>
     <ds:schemaRef ds:uri="http://schemas.openxmlformats.org/officeDocument/2006/bibliography"/>
   </ds:schemaRefs>

</xml_diff>